<commit_message>
add Lab_6 and RGZ
</commit_message>
<xml_diff>
--- a/отчеты/Сидорин_Lab_5_отчет.docx
+++ b/отчеты/Сидорин_Lab_5_отчет.docx
@@ -299,7 +299,27 @@
           <w:szCs w:val="26"/>
           <w:lang w:val="en-US"/>
         </w:rPr>
-        <w:t>REAT</w:t>
+        <w:t>RE</w:t>
+      </w:r>
+      <w:r>
+        <w:rPr>
+          <w:rFonts w:ascii="Times New Roman" w:hAnsi="Times New Roman" w:cs="Times New Roman"/>
+          <w:b/>
+          <w:sz w:val="26"/>
+          <w:szCs w:val="26"/>
+          <w:lang w:val="en-US"/>
+        </w:rPr>
+        <w:t>S</w:t>
+      </w:r>
+      <w:r>
+        <w:rPr>
+          <w:rFonts w:ascii="Times New Roman" w:hAnsi="Times New Roman" w:cs="Times New Roman"/>
+          <w:b/>
+          <w:sz w:val="26"/>
+          <w:szCs w:val="26"/>
+          <w:lang w:val="en-US"/>
+        </w:rPr>
+        <w:t>T</w:t>
       </w:r>
       <w:r>
         <w:rPr>
@@ -715,9 +735,9 @@
       </w:pPr>
       <w:r>
         <w:drawing>
-          <wp:inline distT="0" distB="0" distL="0" distR="0" wp14:anchorId="6E468DEB" wp14:editId="58994823">
-            <wp:extent cx="6412865" cy="3276600"/>
-            <wp:effectExtent l="0" t="0" r="635" b="0"/>
+          <wp:inline distT="0" distB="0" distL="0" distR="0" wp14:anchorId="3AAC13C5" wp14:editId="384E5FE8">
+            <wp:extent cx="5940425" cy="3560445"/>
+            <wp:effectExtent l="0" t="0" r="3175" b="0"/>
             <wp:docPr id="1" name="Рисунок 1" descr="Изображение выглядит как текст&#10;&#10;Автоматически созданное описание"/>
             <wp:cNvGraphicFramePr>
               <a:graphicFrameLocks xmlns:a="http://schemas.openxmlformats.org/drawingml/2006/main" noChangeAspect="1"/>
@@ -738,7 +758,7 @@
                   <pic:spPr>
                     <a:xfrm>
                       <a:off x="0" y="0"/>
-                      <a:ext cx="6454813" cy="3298033"/>
+                      <a:ext cx="5940425" cy="3560445"/>
                     </a:xfrm>
                     <a:prstGeom prst="rect">
                       <a:avLst/>
@@ -755,6 +775,9 @@
     <w:p/>
     <w:p>
       <w:r>
+        <w:rPr>
+          <w:noProof/>
+        </w:rPr>
         <w:drawing>
           <wp:inline distT="0" distB="0" distL="0" distR="0" wp14:anchorId="1ECFAF00" wp14:editId="510D777C">
             <wp:extent cx="5940425" cy="3265805"/>
@@ -796,6 +819,9 @@
     <w:p/>
     <w:p>
       <w:r>
+        <w:rPr>
+          <w:noProof/>
+        </w:rPr>
         <w:lastRenderedPageBreak/>
         <w:drawing>
           <wp:inline distT="0" distB="0" distL="0" distR="0" wp14:anchorId="742033EE" wp14:editId="1C3CD965">
@@ -838,49 +864,13 @@
     <w:p/>
     <w:p/>
     <w:p/>
-    <w:p>
-      <w:r>
-        <w:drawing>
-          <wp:inline distT="0" distB="0" distL="0" distR="0" wp14:anchorId="16113A36" wp14:editId="4BDF036E">
-            <wp:extent cx="5940425" cy="3938905"/>
-            <wp:effectExtent l="0" t="0" r="3175" b="0"/>
-            <wp:docPr id="3" name="Рисунок 3" descr="Изображение выглядит как текст&#10;&#10;Автоматически созданное описание"/>
-            <wp:cNvGraphicFramePr>
-              <a:graphicFrameLocks xmlns:a="http://schemas.openxmlformats.org/drawingml/2006/main" noChangeAspect="1"/>
-            </wp:cNvGraphicFramePr>
-            <a:graphic xmlns:a="http://schemas.openxmlformats.org/drawingml/2006/main">
-              <a:graphicData uri="http://schemas.openxmlformats.org/drawingml/2006/picture">
-                <pic:pic xmlns:pic="http://schemas.openxmlformats.org/drawingml/2006/picture">
-                  <pic:nvPicPr>
-                    <pic:cNvPr id="3" name="Рисунок 3" descr="Изображение выглядит как текст&#10;&#10;Автоматически созданное описание"/>
-                    <pic:cNvPicPr/>
-                  </pic:nvPicPr>
-                  <pic:blipFill>
-                    <a:blip r:embed="rId7"/>
-                    <a:stretch>
-                      <a:fillRect/>
-                    </a:stretch>
-                  </pic:blipFill>
-                  <pic:spPr>
-                    <a:xfrm>
-                      <a:off x="0" y="0"/>
-                      <a:ext cx="5940425" cy="3938905"/>
-                    </a:xfrm>
-                    <a:prstGeom prst="rect">
-                      <a:avLst/>
-                    </a:prstGeom>
-                  </pic:spPr>
-                </pic:pic>
-              </a:graphicData>
-            </a:graphic>
-          </wp:inline>
-        </w:drawing>
-      </w:r>
-    </w:p>
     <w:p/>
-    <w:p>
-      <w:r>
-        <w:lastRenderedPageBreak/>
+    <w:p/>
+    <w:p>
+      <w:r>
+        <w:rPr>
+          <w:noProof/>
+        </w:rPr>
         <w:drawing>
           <wp:inline distT="0" distB="0" distL="0" distR="0" wp14:anchorId="26E66AF8" wp14:editId="0274205A">
             <wp:extent cx="5940425" cy="2773045"/>
@@ -897,7 +887,7 @@
                     <pic:cNvPicPr/>
                   </pic:nvPicPr>
                   <pic:blipFill>
-                    <a:blip r:embed="rId8"/>
+                    <a:blip r:embed="rId7"/>
                     <a:stretch>
                       <a:fillRect/>
                     </a:stretch>
@@ -943,6 +933,41 @@
     <w:p>
       <w:pPr>
         <w:rPr>
+          <w:lang w:val="en-US"/>
+        </w:rPr>
+      </w:pPr>
+    </w:p>
+    <w:p>
+      <w:pPr>
+        <w:rPr>
+          <w:lang w:val="en-US"/>
+        </w:rPr>
+      </w:pPr>
+    </w:p>
+    <w:p>
+      <w:pPr>
+        <w:rPr>
+          <w:lang w:val="en-US"/>
+        </w:rPr>
+      </w:pPr>
+    </w:p>
+    <w:p>
+      <w:pPr>
+        <w:rPr>
+          <w:lang w:val="en-US"/>
+        </w:rPr>
+      </w:pPr>
+    </w:p>
+    <w:p>
+      <w:pPr>
+        <w:rPr>
+          <w:lang w:val="en-US"/>
+        </w:rPr>
+      </w:pPr>
+    </w:p>
+    <w:p>
+      <w:pPr>
+        <w:rPr>
           <w:rFonts w:ascii="Times New Roman" w:hAnsi="Times New Roman" w:cs="Times New Roman"/>
           <w:sz w:val="28"/>
           <w:szCs w:val="28"/>
@@ -955,6 +980,7 @@
           <w:sz w:val="28"/>
           <w:szCs w:val="28"/>
         </w:rPr>
+        <w:lastRenderedPageBreak/>
         <w:t>Код</w:t>
       </w:r>
       <w:r>
@@ -1013,6 +1039,7 @@
       </w:pPr>
       <w:r>
         <w:rPr>
+          <w:noProof/>
           <w:lang w:val="en-US"/>
         </w:rPr>
         <w:drawing>
@@ -1031,7 +1058,7 @@
                     <pic:cNvPicPr/>
                   </pic:nvPicPr>
                   <pic:blipFill>
-                    <a:blip r:embed="rId9"/>
+                    <a:blip r:embed="rId8"/>
                     <a:stretch>
                       <a:fillRect/>
                     </a:stretch>
@@ -1081,7 +1108,6 @@
           <w:sz w:val="28"/>
           <w:szCs w:val="28"/>
         </w:rPr>
-        <w:lastRenderedPageBreak/>
         <w:t xml:space="preserve">Код файла </w:t>
       </w:r>
       <w:proofErr w:type="spellStart"/>
@@ -1111,8 +1137,10 @@
       </w:pPr>
       <w:r>
         <w:rPr>
-          <w:lang w:val="en-US"/>
-        </w:rPr>
+          <w:noProof/>
+          <w:lang w:val="en-US"/>
+        </w:rPr>
+        <w:lastRenderedPageBreak/>
         <w:drawing>
           <wp:inline distT="0" distB="0" distL="0" distR="0" wp14:anchorId="6D0AB2AE" wp14:editId="6DE14A83">
             <wp:extent cx="5940425" cy="6251575"/>
@@ -1129,7 +1157,7 @@
                     <pic:cNvPicPr/>
                   </pic:nvPicPr>
                   <pic:blipFill>
-                    <a:blip r:embed="rId10"/>
+                    <a:blip r:embed="rId9"/>
                     <a:stretch>
                       <a:fillRect/>
                     </a:stretch>
@@ -1172,6 +1200,7 @@
       </w:pPr>
       <w:r>
         <w:rPr>
+          <w:noProof/>
           <w:lang w:val="en-US"/>
         </w:rPr>
         <w:lastRenderedPageBreak/>
@@ -1191,7 +1220,7 @@
                     <pic:cNvPicPr/>
                   </pic:nvPicPr>
                   <pic:blipFill>
-                    <a:blip r:embed="rId11"/>
+                    <a:blip r:embed="rId10"/>
                     <a:stretch>
                       <a:fillRect/>
                     </a:stretch>

</xml_diff>